<commit_message>
feat: update buyer template
</commit_message>
<xml_diff>
--- a/reference.docx
+++ b/reference.docx
@@ -3,11 +3,17 @@
 <w:document xmlns:wpc="http://schemas.microsoft.com/office/word/2010/wordprocessingCanvas" xmlns:mc="http://schemas.openxmlformats.org/markup-compatibility/2006" xmlns:o="urn:schemas-microsoft-com:office:office" xmlns:r="http://schemas.openxmlformats.org/officeDocument/2006/relationships" xmlns:m="http://schemas.openxmlformats.org/officeDocument/2006/math" xmlns:v="urn:schemas-microsoft-com:vml" xmlns:wp14="http://schemas.microsoft.com/office/word/2010/wordprocessingDrawing" xmlns:wp="http://schemas.openxmlformats.org/drawingml/2006/wordprocessingDrawing" xmlns:w="http://schemas.openxmlformats.org/wordprocessingml/2006/main" xmlns:w14="http://schemas.microsoft.com/office/word/2010/wordml" xmlns:w10="urn:schemas-microsoft-com:office:word" xmlns:w15="http://schemas.microsoft.com/office/word/2012/wordml" xmlns:wpg="http://schemas.microsoft.com/office/word/2010/wordprocessingGroup" xmlns:wpi="http://schemas.microsoft.com/office/word/2010/wordprocessingInk" xmlns:wne="http://schemas.microsoft.com/office/word/2006/wordml" xmlns:wps="http://schemas.microsoft.com/office/word/2010/wordprocessingShape" xmlns:wpsCustomData="http://www.wps.cn/officeDocument/2013/wpsCustomData" mc:Ignorable="w14 w15 wp14">
   <w:body>
     <w:p>
+      <w:pPr>
+        <w:spacing w:line="240" w:lineRule="auto"/>
+      </w:pPr>
       <w:r>
         <w:t>Testing</w:t>
       </w:r>
     </w:p>
     <w:p>
+      <w:pPr>
+        <w:spacing w:line="240" w:lineRule="auto"/>
+      </w:pPr>
       <w:r>
         <w:t>1, 2, 3</w:t>
       </w:r>
@@ -289,10 +295,11 @@
     <w:uiPriority w:val="0"/>
     <w:pPr>
       <w:widowControl w:val="0"/>
+      <w:spacing w:before="120" w:after="120"/>
       <w:jc w:val="both"/>
     </w:pPr>
     <w:rPr>
-      <w:rFonts w:asciiTheme="minorHAnsi" w:hAnsiTheme="minorHAnsi" w:eastAsiaTheme="minorEastAsia" w:cstheme="minorBidi"/>
+      <w:rFonts w:asciiTheme="minorAscii" w:hAnsiTheme="minorAscii" w:eastAsiaTheme="minorEastAsia" w:cstheme="minorBidi"/>
       <w:kern w:val="2"/>
       <w:sz w:val="21"/>
       <w:szCs w:val="24"/>

</xml_diff>